<commit_message>
added up to req 7
</commit_message>
<xml_diff>
--- a/java report.docx
+++ b/java report.docx
@@ -12,7 +12,43 @@
     </w:p>
     <w:p>
       <w:r>
-        <w:t>Sorting list to make it easier to view all</w:t>
+        <w:t xml:space="preserve">Sorting list to make it easier to view </w:t>
+      </w:r>
+      <w:proofErr w:type="gramStart"/>
+      <w:r>
+        <w:t>all</w:t>
+      </w:r>
+      <w:proofErr w:type="gramEnd"/>
+    </w:p>
+    <w:p>
+      <w:r>
+        <w:t xml:space="preserve">Added hyperlinks to each page for easier </w:t>
+      </w:r>
+      <w:proofErr w:type="gramStart"/>
+      <w:r>
+        <w:t>navigation</w:t>
+      </w:r>
+      <w:proofErr w:type="gramEnd"/>
+    </w:p>
+    <w:p>
+      <w:proofErr w:type="spellStart"/>
+      <w:r>
+        <w:t>Css</w:t>
+      </w:r>
+      <w:proofErr w:type="spellEnd"/>
+    </w:p>
+    <w:p/>
+    <w:p>
+      <w:r>
+        <w:t xml:space="preserve">Imported </w:t>
+      </w:r>
+      <w:proofErr w:type="spellStart"/>
+      <w:r>
+        <w:t>jstl</w:t>
+      </w:r>
+      <w:proofErr w:type="spellEnd"/>
+      <w:r>
+        <w:t xml:space="preserve"> servlet</w:t>
       </w:r>
     </w:p>
     <w:sectPr>

</xml_diff>

<commit_message>
ui overhaul and working search
</commit_message>
<xml_diff>
--- a/java report.docx
+++ b/java report.docx
@@ -36,6 +36,20 @@
         <w:t>Css</w:t>
       </w:r>
       <w:proofErr w:type="spellEnd"/>
+      <w:r>
+        <w:t xml:space="preserve"> from </w:t>
+      </w:r>
+      <w:hyperlink r:id="rId4" w:history="1">
+        <w:r>
+          <w:rPr>
+            <w:rStyle w:val="Hyperlink"/>
+          </w:rPr>
+          <w:t>https://www.codingnepalweb.com/admin-dashboard-in-html-css/</w:t>
+        </w:r>
+      </w:hyperlink>
+      <w:r>
+        <w:t xml:space="preserve"> </w:t>
+      </w:r>
     </w:p>
     <w:p/>
     <w:p>
@@ -48,8 +62,13 @@
       </w:r>
       <w:proofErr w:type="spellEnd"/>
       <w:r>
-        <w:t xml:space="preserve"> servlet</w:t>
+        <w:t xml:space="preserve"> </w:t>
       </w:r>
+      <w:proofErr w:type="gramStart"/>
+      <w:r>
+        <w:t>servlet</w:t>
+      </w:r>
+      <w:proofErr w:type="gramEnd"/>
     </w:p>
     <w:sectPr>
       <w:pgSz w:w="11906" w:h="16838"/>
@@ -973,6 +992,29 @@
       <w:spacing w:val="5"/>
     </w:rPr>
   </w:style>
+  <w:style w:type="character" w:styleId="Hyperlink">
+    <w:name w:val="Hyperlink"/>
+    <w:basedOn w:val="DefaultParagraphFont"/>
+    <w:uiPriority w:val="99"/>
+    <w:unhideWhenUsed/>
+    <w:rsid w:val="00411CD7"/>
+    <w:rPr>
+      <w:color w:val="467886" w:themeColor="hyperlink"/>
+      <w:u w:val="single"/>
+    </w:rPr>
+  </w:style>
+  <w:style w:type="character" w:styleId="UnresolvedMention">
+    <w:name w:val="Unresolved Mention"/>
+    <w:basedOn w:val="DefaultParagraphFont"/>
+    <w:uiPriority w:val="99"/>
+    <w:semiHidden/>
+    <w:unhideWhenUsed/>
+    <w:rsid w:val="00411CD7"/>
+    <w:rPr>
+      <w:color w:val="605E5C"/>
+      <w:shd w:val="clear" w:color="auto" w:fill="E1DFDD"/>
+    </w:rPr>
+  </w:style>
 </w:styles>
 </file>
 

</xml_diff>